<commit_message>
Changes to be committed: 	modified:   Sem-3/Labs/Project/COAL/Documents/Typing_Game-Report.docx 	modified:   Sem-3/Labs/Project/COAL/Documents/Typing_Game-Report.pdf 	modified:   Sem-3/Labs/Project/DSA/assets/dsa-project_demo.mp4
</commit_message>
<xml_diff>
--- a/Sem-3/Labs/Project/COAL/Documents/Typing_Game-Report.docx
+++ b/Sem-3/Labs/Project/COAL/Documents/Typing_Game-Report.docx
@@ -254,23 +254,7 @@
                 <w:sz w:val="24"/>
                 <w:szCs w:val="24"/>
               </w:rPr>
-              <w:t>Areeb-</w:t>
-            </w:r>
-            <w:proofErr w:type="spellStart"/>
-            <w:r>
-              <w:rPr>
-                <w:sz w:val="24"/>
-                <w:szCs w:val="24"/>
-              </w:rPr>
-              <w:t>ur</w:t>
-            </w:r>
-            <w:proofErr w:type="spellEnd"/>
-            <w:r>
-              <w:rPr>
-                <w:sz w:val="24"/>
-                <w:szCs w:val="24"/>
-              </w:rPr>
-              <w:t>-Rehman</w:t>
+              <w:t>Areeb-ur-Rehman</w:t>
             </w:r>
           </w:p>
         </w:tc>
@@ -291,7 +275,14 @@
                 <w:sz w:val="24"/>
                 <w:szCs w:val="24"/>
               </w:rPr>
-              <w:t>22K-6004</w:t>
+              <w:t>22K-600</w:t>
+            </w:r>
+            <w:r>
+              <w:rPr>
+                <w:sz w:val="24"/>
+                <w:szCs w:val="24"/>
+              </w:rPr>
+              <w:t>3</w:t>
             </w:r>
           </w:p>
         </w:tc>
@@ -313,6 +304,14 @@
     </w:p>
     <w:sdt>
       <w:sdtPr>
+        <w:rPr>
+          <w:rFonts w:asciiTheme="minorHAnsi" w:eastAsiaTheme="minorHAnsi" w:hAnsiTheme="minorHAnsi" w:cstheme="minorBidi"/>
+          <w:color w:val="auto"/>
+          <w:kern w:val="2"/>
+          <w:sz w:val="22"/>
+          <w:szCs w:val="22"/>
+          <w14:ligatures w14:val="standardContextual"/>
+        </w:rPr>
         <w:id w:val="1984579124"/>
         <w:docPartObj>
           <w:docPartGallery w:val="Table of Contents"/>
@@ -321,15 +320,9 @@
       </w:sdtPr>
       <w:sdtEndPr>
         <w:rPr>
-          <w:rFonts w:asciiTheme="minorHAnsi" w:eastAsiaTheme="minorHAnsi" w:hAnsiTheme="minorHAnsi" w:cstheme="minorBidi"/>
           <w:b/>
           <w:bCs/>
           <w:noProof/>
-          <w:color w:val="auto"/>
-          <w:kern w:val="2"/>
-          <w:sz w:val="22"/>
-          <w:szCs w:val="22"/>
-          <w14:ligatures w14:val="standardContextual"/>
         </w:rPr>
       </w:sdtEndPr>
       <w:sdtContent>
@@ -361,7 +354,7 @@
           <w:r>
             <w:fldChar w:fldCharType="separate"/>
           </w:r>
-          <w:hyperlink w:anchor="_Toc152330261" w:history="1">
+          <w:hyperlink w:anchor="_Toc152629475" w:history="1">
             <w:r>
               <w:rPr>
                 <w:rStyle w:val="Hyperlink"/>
@@ -388,7 +381,7 @@
                 <w:noProof/>
                 <w:webHidden/>
               </w:rPr>
-              <w:instrText xml:space="preserve"> PAGEREF _Toc152330261 \h </w:instrText>
+              <w:instrText xml:space="preserve"> PAGEREF _Toc152629475 \h </w:instrText>
             </w:r>
             <w:r>
               <w:rPr>
@@ -430,7 +423,7 @@
               <w:noProof/>
             </w:rPr>
           </w:pPr>
-          <w:hyperlink w:anchor="_Toc152330262" w:history="1">
+          <w:hyperlink w:anchor="_Toc152629476" w:history="1">
             <w:r>
               <w:rPr>
                 <w:rStyle w:val="Hyperlink"/>
@@ -457,7 +450,7 @@
                 <w:noProof/>
                 <w:webHidden/>
               </w:rPr>
-              <w:instrText xml:space="preserve"> PAGEREF _Toc152330262 \h </w:instrText>
+              <w:instrText xml:space="preserve"> PAGEREF _Toc152629476 \h </w:instrText>
             </w:r>
             <w:r>
               <w:rPr>
@@ -499,7 +492,7 @@
               <w:noProof/>
             </w:rPr>
           </w:pPr>
-          <w:hyperlink w:anchor="_Toc152330263" w:history="1">
+          <w:hyperlink w:anchor="_Toc152629477" w:history="1">
             <w:r>
               <w:rPr>
                 <w:rStyle w:val="Hyperlink"/>
@@ -526,7 +519,7 @@
                 <w:noProof/>
                 <w:webHidden/>
               </w:rPr>
-              <w:instrText xml:space="preserve"> PAGEREF _Toc152330263 \h </w:instrText>
+              <w:instrText xml:space="preserve"> PAGEREF _Toc152629477 \h </w:instrText>
             </w:r>
             <w:r>
               <w:rPr>
@@ -568,7 +561,7 @@
               <w:noProof/>
             </w:rPr>
           </w:pPr>
-          <w:hyperlink w:anchor="_Toc152330264" w:history="1">
+          <w:hyperlink w:anchor="_Toc152629478" w:history="1">
             <w:r>
               <w:rPr>
                 <w:rStyle w:val="Hyperlink"/>
@@ -595,7 +588,7 @@
                 <w:noProof/>
                 <w:webHidden/>
               </w:rPr>
-              <w:instrText xml:space="preserve"> PAGEREF _Toc152330264 \h </w:instrText>
+              <w:instrText xml:space="preserve"> PAGEREF _Toc152629478 \h </w:instrText>
             </w:r>
             <w:r>
               <w:rPr>
@@ -637,7 +630,7 @@
               <w:noProof/>
             </w:rPr>
           </w:pPr>
-          <w:hyperlink w:anchor="_Toc152330265" w:history="1">
+          <w:hyperlink w:anchor="_Toc152629479" w:history="1">
             <w:r>
               <w:rPr>
                 <w:rStyle w:val="Hyperlink"/>
@@ -664,7 +657,7 @@
                 <w:noProof/>
                 <w:webHidden/>
               </w:rPr>
-              <w:instrText xml:space="preserve"> PAGEREF _Toc152330265 \h </w:instrText>
+              <w:instrText xml:space="preserve"> PAGEREF _Toc152629479 \h </w:instrText>
             </w:r>
             <w:r>
               <w:rPr>
@@ -706,12 +699,81 @@
               <w:noProof/>
             </w:rPr>
           </w:pPr>
-          <w:hyperlink w:anchor="_Toc152330266" w:history="1">
+          <w:hyperlink w:anchor="_Toc152629480" w:history="1">
             <w:r>
               <w:rPr>
                 <w:rStyle w:val="Hyperlink"/>
                 <w:noProof/>
               </w:rPr>
+              <w:t>Video Demo</w:t>
+            </w:r>
+            <w:r>
+              <w:rPr>
+                <w:noProof/>
+                <w:webHidden/>
+              </w:rPr>
+              <w:tab/>
+            </w:r>
+            <w:r>
+              <w:rPr>
+                <w:noProof/>
+                <w:webHidden/>
+              </w:rPr>
+              <w:fldChar w:fldCharType="begin"/>
+            </w:r>
+            <w:r>
+              <w:rPr>
+                <w:noProof/>
+                <w:webHidden/>
+              </w:rPr>
+              <w:instrText xml:space="preserve"> PAGEREF _Toc152629480 \h </w:instrText>
+            </w:r>
+            <w:r>
+              <w:rPr>
+                <w:noProof/>
+                <w:webHidden/>
+              </w:rPr>
+            </w:r>
+            <w:r>
+              <w:rPr>
+                <w:noProof/>
+                <w:webHidden/>
+              </w:rPr>
+              <w:fldChar w:fldCharType="separate"/>
+            </w:r>
+            <w:r>
+              <w:rPr>
+                <w:noProof/>
+                <w:webHidden/>
+              </w:rPr>
+              <w:t>4</w:t>
+            </w:r>
+            <w:r>
+              <w:rPr>
+                <w:noProof/>
+                <w:webHidden/>
+              </w:rPr>
+              <w:fldChar w:fldCharType="end"/>
+            </w:r>
+          </w:hyperlink>
+        </w:p>
+        <w:p>
+          <w:pPr>
+            <w:pStyle w:val="TOC2"/>
+            <w:tabs>
+              <w:tab w:val="right" w:leader="dot" w:pos="9350"/>
+            </w:tabs>
+            <w:rPr>
+              <w:rFonts w:eastAsiaTheme="minorEastAsia"/>
+              <w:noProof/>
+            </w:rPr>
+          </w:pPr>
+          <w:hyperlink w:anchor="_Toc152629481" w:history="1">
+            <w:r>
+              <w:rPr>
+                <w:rStyle w:val="Hyperlink"/>
+                <w:noProof/>
+              </w:rPr>
               <w:t>Conclusion</w:t>
             </w:r>
             <w:r>
@@ -733,7 +795,7 @@
                 <w:noProof/>
                 <w:webHidden/>
               </w:rPr>
-              <w:instrText xml:space="preserve"> PAGEREF _Toc152330266 \h </w:instrText>
+              <w:instrText xml:space="preserve"> PAGEREF _Toc152629481 \h </w:instrText>
             </w:r>
             <w:r>
               <w:rPr>
@@ -754,6 +816,75 @@
                 <w:webHidden/>
               </w:rPr>
               <w:t>4</w:t>
+            </w:r>
+            <w:r>
+              <w:rPr>
+                <w:noProof/>
+                <w:webHidden/>
+              </w:rPr>
+              <w:fldChar w:fldCharType="end"/>
+            </w:r>
+          </w:hyperlink>
+        </w:p>
+        <w:p>
+          <w:pPr>
+            <w:pStyle w:val="TOC2"/>
+            <w:tabs>
+              <w:tab w:val="right" w:leader="dot" w:pos="9350"/>
+            </w:tabs>
+            <w:rPr>
+              <w:rFonts w:eastAsiaTheme="minorEastAsia"/>
+              <w:noProof/>
+            </w:rPr>
+          </w:pPr>
+          <w:hyperlink w:anchor="_Toc152629482" w:history="1">
+            <w:r>
+              <w:rPr>
+                <w:rStyle w:val="Hyperlink"/>
+                <w:noProof/>
+              </w:rPr>
+              <w:t>References</w:t>
+            </w:r>
+            <w:r>
+              <w:rPr>
+                <w:noProof/>
+                <w:webHidden/>
+              </w:rPr>
+              <w:tab/>
+            </w:r>
+            <w:r>
+              <w:rPr>
+                <w:noProof/>
+                <w:webHidden/>
+              </w:rPr>
+              <w:fldChar w:fldCharType="begin"/>
+            </w:r>
+            <w:r>
+              <w:rPr>
+                <w:noProof/>
+                <w:webHidden/>
+              </w:rPr>
+              <w:instrText xml:space="preserve"> PAGEREF _Toc152629482 \h </w:instrText>
+            </w:r>
+            <w:r>
+              <w:rPr>
+                <w:noProof/>
+                <w:webHidden/>
+              </w:rPr>
+            </w:r>
+            <w:r>
+              <w:rPr>
+                <w:noProof/>
+                <w:webHidden/>
+              </w:rPr>
+              <w:fldChar w:fldCharType="separate"/>
+            </w:r>
+            <w:r>
+              <w:rPr>
+                <w:noProof/>
+                <w:webHidden/>
+              </w:rPr>
+              <w:t>5</w:t>
             </w:r>
             <w:r>
               <w:rPr>
@@ -793,7 +924,7 @@
       <w:pPr>
         <w:pStyle w:val="Heading1"/>
       </w:pPr>
-      <w:bookmarkStart w:id="0" w:name="_Toc152330261"/>
+      <w:bookmarkStart w:id="0" w:name="_Toc152629475"/>
       <w:r>
         <w:rPr>
           <w:sz w:val="52"/>
@@ -813,7 +944,7 @@
           <w:szCs w:val="36"/>
         </w:rPr>
       </w:pPr>
-      <w:bookmarkStart w:id="1" w:name="_Toc152330262"/>
+      <w:bookmarkStart w:id="1" w:name="_Toc152629476"/>
       <w:r>
         <w:rPr>
           <w:sz w:val="36"/>
@@ -838,7 +969,7 @@
           <w:szCs w:val="36"/>
         </w:rPr>
       </w:pPr>
-      <w:bookmarkStart w:id="2" w:name="_Toc152330263"/>
+      <w:bookmarkStart w:id="2" w:name="_Toc152629477"/>
       <w:r>
         <w:rPr>
           <w:sz w:val="36"/>
@@ -918,7 +1049,7 @@
           <w:szCs w:val="36"/>
         </w:rPr>
       </w:pPr>
-      <w:bookmarkStart w:id="3" w:name="_Toc152330264"/>
+      <w:bookmarkStart w:id="3" w:name="_Toc152629478"/>
       <w:r>
         <w:rPr>
           <w:sz w:val="36"/>
@@ -942,19 +1073,11 @@
           <w:numId w:val="2"/>
         </w:numPr>
       </w:pPr>
-      <w:proofErr w:type="spellStart"/>
       <w:r>
         <w:rPr>
           <w:rFonts w:ascii="Monaspace Argon" w:hAnsi="Monaspace Argon"/>
         </w:rPr>
-        <w:t>BetterRandomRange</w:t>
-      </w:r>
-      <w:proofErr w:type="spellEnd"/>
-      <w:r>
-        <w:rPr>
-          <w:rFonts w:ascii="Monaspace Argon" w:hAnsi="Monaspace Argon"/>
-        </w:rPr>
-        <w:t xml:space="preserve"> PROC l: SDWORD, h: SDWORD</w:t>
+        <w:t>BetterRandomRange PROC l: SDWORD, h: SDWORD</w:t>
       </w:r>
       <w:r>
         <w:rPr>
@@ -992,47 +1115,11 @@
           <w:numId w:val="2"/>
         </w:numPr>
       </w:pPr>
-      <w:proofErr w:type="spellStart"/>
       <w:r>
         <w:rPr>
           <w:rFonts w:ascii="Monaspace Argon" w:hAnsi="Monaspace Argon"/>
         </w:rPr>
-        <w:t>RandomString</w:t>
-      </w:r>
-      <w:proofErr w:type="spellEnd"/>
-      <w:r>
-        <w:rPr>
-          <w:rFonts w:ascii="Monaspace Argon" w:hAnsi="Monaspace Argon"/>
-        </w:rPr>
-        <w:t xml:space="preserve"> PROC uses </w:t>
-      </w:r>
-      <w:proofErr w:type="spellStart"/>
-      <w:r>
-        <w:rPr>
-          <w:rFonts w:ascii="Monaspace Argon" w:hAnsi="Monaspace Argon"/>
-        </w:rPr>
-        <w:t>esi</w:t>
-      </w:r>
-      <w:proofErr w:type="spellEnd"/>
-      <w:r>
-        <w:rPr>
-          <w:rFonts w:ascii="Monaspace Argon" w:hAnsi="Monaspace Argon"/>
-        </w:rPr>
-        <w:t xml:space="preserve"> </w:t>
-      </w:r>
-      <w:proofErr w:type="spellStart"/>
-      <w:r>
-        <w:rPr>
-          <w:rFonts w:ascii="Monaspace Argon" w:hAnsi="Monaspace Argon"/>
-        </w:rPr>
-        <w:t>ecx</w:t>
-      </w:r>
-      <w:proofErr w:type="spellEnd"/>
-      <w:r>
-        <w:rPr>
-          <w:rFonts w:ascii="Monaspace Argon" w:hAnsi="Monaspace Argon"/>
-        </w:rPr>
-        <w:t xml:space="preserve"> n: DWORD</w:t>
+        <w:t>RandomString PROC uses esi ecx n: DWORD</w:t>
       </w:r>
       <w:r>
         <w:t xml:space="preserve">`: This procedure generates a random string of length </w:t>
@@ -1055,19 +1142,11 @@
           <w:numId w:val="2"/>
         </w:numPr>
       </w:pPr>
-      <w:proofErr w:type="spellStart"/>
       <w:r>
         <w:rPr>
           <w:rFonts w:ascii="Monaspace Argon" w:hAnsi="Monaspace Argon"/>
         </w:rPr>
-        <w:t>set_speed</w:t>
-      </w:r>
-      <w:proofErr w:type="spellEnd"/>
-      <w:r>
-        <w:rPr>
-          <w:rFonts w:ascii="Monaspace Argon" w:hAnsi="Monaspace Argon"/>
-        </w:rPr>
-        <w:t xml:space="preserve"> PROC</w:t>
+        <w:t>set_speed PROC</w:t>
       </w:r>
       <w:r>
         <w:t>: This procedure sets the speed of the game according to the level.</w:t>
@@ -1081,19 +1160,11 @@
           <w:numId w:val="2"/>
         </w:numPr>
       </w:pPr>
-      <w:proofErr w:type="spellStart"/>
       <w:r>
         <w:rPr>
           <w:rFonts w:ascii="Monaspace Argon" w:hAnsi="Monaspace Argon"/>
         </w:rPr>
-        <w:t>init_string</w:t>
-      </w:r>
-      <w:proofErr w:type="spellEnd"/>
-      <w:r>
-        <w:rPr>
-          <w:rFonts w:ascii="Monaspace Argon" w:hAnsi="Monaspace Argon"/>
-        </w:rPr>
-        <w:t xml:space="preserve"> PROC</w:t>
+        <w:t>init_string PROC</w:t>
       </w:r>
       <w:r>
         <w:t>: This procedure initializes all the strings with random strings.</w:t>
@@ -1107,19 +1178,11 @@
           <w:numId w:val="2"/>
         </w:numPr>
       </w:pPr>
-      <w:proofErr w:type="spellStart"/>
       <w:r>
         <w:rPr>
           <w:rFonts w:ascii="Monaspace Argon" w:hAnsi="Monaspace Argon"/>
         </w:rPr>
-        <w:t>user_input</w:t>
-      </w:r>
-      <w:proofErr w:type="spellEnd"/>
-      <w:r>
-        <w:rPr>
-          <w:rFonts w:ascii="Monaspace Argon" w:hAnsi="Monaspace Argon"/>
-        </w:rPr>
-        <w:t xml:space="preserve"> PROC</w:t>
+        <w:t>user_input PROC</w:t>
       </w:r>
       <w:r>
         <w:t>: This procedure handles the user's input and updates the game state accordingly.</w:t>
@@ -1151,7 +1214,7 @@
           <w:szCs w:val="36"/>
         </w:rPr>
       </w:pPr>
-      <w:bookmarkStart w:id="4" w:name="_Toc152330265"/>
+      <w:bookmarkStart w:id="4" w:name="_Toc152629479"/>
       <w:r>
         <w:rPr>
           <w:sz w:val="36"/>
@@ -1172,16 +1235,108 @@
     <w:p>
       <w:pPr>
         <w:pStyle w:val="Heading2"/>
-      </w:pPr>
-      <w:bookmarkStart w:id="5" w:name="_Toc152330266"/>
-      <w:r>
         <w:rPr>
           <w:sz w:val="36"/>
           <w:szCs w:val="36"/>
         </w:rPr>
+      </w:pPr>
+      <w:bookmarkStart w:id="5" w:name="_Toc152629480"/>
+      <w:r>
+        <w:rPr>
+          <w:sz w:val="36"/>
+          <w:szCs w:val="36"/>
+        </w:rPr>
+        <w:t>Video Demo</w:t>
+      </w:r>
+      <w:bookmarkEnd w:id="5"/>
+    </w:p>
+    <w:p/>
+    <w:p>
+      <w:pPr>
+        <w:rPr>
+          <w:rStyle w:val="SubtleReference"/>
+        </w:rPr>
+      </w:pPr>
+      <w:r>
+        <w:rPr>
+          <w:noProof/>
+        </w:rPr>
+        <w:drawing>
+          <wp:inline distT="0" distB="0" distL="0" distR="0" wp14:anchorId="7B0185AC" wp14:editId="23B02262">
+            <wp:extent cx="5943600" cy="3881120"/>
+            <wp:effectExtent l="0" t="0" r="0" b="5080"/>
+            <wp:docPr id="1740462565" name="Picture 1"/>
+            <wp:cNvGraphicFramePr>
+              <a:graphicFrameLocks xmlns:a="http://schemas.openxmlformats.org/drawingml/2006/main" noChangeAspect="1"/>
+            </wp:cNvGraphicFramePr>
+            <a:graphic xmlns:a="http://schemas.openxmlformats.org/drawingml/2006/main">
+              <a:graphicData uri="http://schemas.openxmlformats.org/drawingml/2006/picture">
+                <pic:pic xmlns:pic="http://schemas.openxmlformats.org/drawingml/2006/picture">
+                  <pic:nvPicPr>
+                    <pic:cNvPr id="1740462565" name=""/>
+                    <pic:cNvPicPr/>
+                  </pic:nvPicPr>
+                  <pic:blipFill>
+                    <a:blip r:embed="rId9"/>
+                    <a:stretch>
+                      <a:fillRect/>
+                    </a:stretch>
+                  </pic:blipFill>
+                  <pic:spPr>
+                    <a:xfrm>
+                      <a:off x="0" y="0"/>
+                      <a:ext cx="5943600" cy="3881120"/>
+                    </a:xfrm>
+                    <a:prstGeom prst="rect">
+                      <a:avLst/>
+                    </a:prstGeom>
+                  </pic:spPr>
+                </pic:pic>
+              </a:graphicData>
+            </a:graphic>
+          </wp:inline>
+        </w:drawing>
+      </w:r>
+      <w:r>
+        <w:br/>
+      </w:r>
+      <w:r>
+        <w:rPr>
+          <w:rStyle w:val="SubtleReference"/>
+        </w:rPr>
+        <w:t>Screenshot of the Game start.</w:t>
+      </w:r>
+    </w:p>
+    <w:p>
+      <w:r>
+        <w:t xml:space="preserve">You can find the video demo </w:t>
+      </w:r>
+      <w:hyperlink r:id="rId10" w:history="1">
+        <w:r>
+          <w:rPr>
+            <w:rStyle w:val="Hyperlink"/>
+          </w:rPr>
+          <w:t>here</w:t>
+        </w:r>
+      </w:hyperlink>
+      <w:r>
+        <w:t>.</w:t>
+      </w:r>
+    </w:p>
+    <w:p/>
+    <w:p>
+      <w:pPr>
+        <w:pStyle w:val="Heading2"/>
+      </w:pPr>
+      <w:bookmarkStart w:id="6" w:name="_Toc152629481"/>
+      <w:r>
+        <w:rPr>
+          <w:sz w:val="36"/>
+          <w:szCs w:val="36"/>
+        </w:rPr>
         <w:t>Conclusion</w:t>
       </w:r>
-      <w:bookmarkEnd w:id="5"/>
+      <w:bookmarkEnd w:id="6"/>
     </w:p>
     <w:p/>
     <w:p>
@@ -1189,8 +1344,79 @@
         <w:t>This typing game is a fun and challenging way to improve your typing skills. It is a great tool for both beginners and experienced typists.</w:t>
       </w:r>
     </w:p>
+    <w:p>
+      <w:pPr>
+        <w:pStyle w:val="Heading2"/>
+        <w:rPr>
+          <w:sz w:val="36"/>
+          <w:szCs w:val="36"/>
+        </w:rPr>
+      </w:pPr>
+      <w:bookmarkStart w:id="7" w:name="_Toc152629482"/>
+      <w:r>
+        <w:rPr>
+          <w:sz w:val="36"/>
+          <w:szCs w:val="36"/>
+        </w:rPr>
+        <w:lastRenderedPageBreak/>
+        <w:t>References</w:t>
+      </w:r>
+      <w:bookmarkEnd w:id="7"/>
+    </w:p>
+    <w:p/>
+    <w:p>
+      <w:pPr>
+        <w:pStyle w:val="ListParagraph"/>
+        <w:numPr>
+          <w:ilvl w:val="0"/>
+          <w:numId w:val="4"/>
+        </w:numPr>
+      </w:pPr>
+      <w:hyperlink r:id="rId11" w:history="1">
+        <w:r>
+          <w:rPr>
+            <w:rStyle w:val="Hyperlink"/>
+          </w:rPr>
+          <w:t>http://www.nlpir.org/wordpress/wp-content/uploads/2019/03/Assembly.Language.For_.x86.Processors.Kip_.R..Irvine..6ed.Prentice.Hall_.2011www.xuexi111.com_.pdf</w:t>
+        </w:r>
+      </w:hyperlink>
+    </w:p>
+    <w:p>
+      <w:pPr>
+        <w:pStyle w:val="ListParagraph"/>
+        <w:numPr>
+          <w:ilvl w:val="0"/>
+          <w:numId w:val="4"/>
+        </w:numPr>
+      </w:pPr>
+      <w:hyperlink r:id="rId12" w:history="1">
+        <w:r>
+          <w:rPr>
+            <w:rStyle w:val="Hyperlink"/>
+          </w:rPr>
+          <w:t>https://medium.com/@be.content23/a-comprehensive-guide-to-managing-game-logic-and-events-a3d60f1b9cb5</w:t>
+        </w:r>
+      </w:hyperlink>
+    </w:p>
+    <w:p>
+      <w:pPr>
+        <w:pStyle w:val="ListParagraph"/>
+        <w:numPr>
+          <w:ilvl w:val="0"/>
+          <w:numId w:val="4"/>
+        </w:numPr>
+      </w:pPr>
+      <w:hyperlink r:id="rId13" w:history="1">
+        <w:r>
+          <w:rPr>
+            <w:rStyle w:val="Hyperlink"/>
+          </w:rPr>
+          <w:t>https://www.youtube.com/watch?v=dPvbgnbLTAM</w:t>
+        </w:r>
+      </w:hyperlink>
+    </w:p>
     <w:sectPr>
-      <w:footerReference w:type="default" r:id="rId9"/>
+      <w:footerReference w:type="default" r:id="rId14"/>
       <w:pgSz w:w="12240" w:h="15840"/>
       <w:pgMar w:top="1440" w:right="1440" w:bottom="1440" w:left="1440" w:header="720" w:footer="720" w:gutter="0"/>
       <w:cols w:space="720"/>
@@ -1545,6 +1771,95 @@
     </w:lvl>
   </w:abstractNum>
   <w:abstractNum w:abstractNumId="2" w15:restartNumberingAfterBreak="0">
+    <w:nsid w:val="543F41C1"/>
+    <w:multiLevelType w:val="hybridMultilevel"/>
+    <w:tmpl w:val="D96450B6"/>
+    <w:lvl w:ilvl="0" w:tplc="0409000F">
+      <w:start w:val="1"/>
+      <w:numFmt w:val="decimal"/>
+      <w:lvlText w:val="%1."/>
+      <w:lvlJc w:val="left"/>
+      <w:pPr>
+        <w:ind w:left="720" w:hanging="360"/>
+      </w:pPr>
+      <w:rPr>
+        <w:rFonts w:hint="default"/>
+      </w:rPr>
+    </w:lvl>
+    <w:lvl w:ilvl="1" w:tplc="04090019" w:tentative="1">
+      <w:start w:val="1"/>
+      <w:numFmt w:val="lowerLetter"/>
+      <w:lvlText w:val="%2."/>
+      <w:lvlJc w:val="left"/>
+      <w:pPr>
+        <w:ind w:left="1440" w:hanging="360"/>
+      </w:pPr>
+    </w:lvl>
+    <w:lvl w:ilvl="2" w:tplc="0409001B" w:tentative="1">
+      <w:start w:val="1"/>
+      <w:numFmt w:val="lowerRoman"/>
+      <w:lvlText w:val="%3."/>
+      <w:lvlJc w:val="right"/>
+      <w:pPr>
+        <w:ind w:left="2160" w:hanging="180"/>
+      </w:pPr>
+    </w:lvl>
+    <w:lvl w:ilvl="3" w:tplc="0409000F" w:tentative="1">
+      <w:start w:val="1"/>
+      <w:numFmt w:val="decimal"/>
+      <w:lvlText w:val="%4."/>
+      <w:lvlJc w:val="left"/>
+      <w:pPr>
+        <w:ind w:left="2880" w:hanging="360"/>
+      </w:pPr>
+    </w:lvl>
+    <w:lvl w:ilvl="4" w:tplc="04090019" w:tentative="1">
+      <w:start w:val="1"/>
+      <w:numFmt w:val="lowerLetter"/>
+      <w:lvlText w:val="%5."/>
+      <w:lvlJc w:val="left"/>
+      <w:pPr>
+        <w:ind w:left="3600" w:hanging="360"/>
+      </w:pPr>
+    </w:lvl>
+    <w:lvl w:ilvl="5" w:tplc="0409001B" w:tentative="1">
+      <w:start w:val="1"/>
+      <w:numFmt w:val="lowerRoman"/>
+      <w:lvlText w:val="%6."/>
+      <w:lvlJc w:val="right"/>
+      <w:pPr>
+        <w:ind w:left="4320" w:hanging="180"/>
+      </w:pPr>
+    </w:lvl>
+    <w:lvl w:ilvl="6" w:tplc="0409000F" w:tentative="1">
+      <w:start w:val="1"/>
+      <w:numFmt w:val="decimal"/>
+      <w:lvlText w:val="%7."/>
+      <w:lvlJc w:val="left"/>
+      <w:pPr>
+        <w:ind w:left="5040" w:hanging="360"/>
+      </w:pPr>
+    </w:lvl>
+    <w:lvl w:ilvl="7" w:tplc="04090019" w:tentative="1">
+      <w:start w:val="1"/>
+      <w:numFmt w:val="lowerLetter"/>
+      <w:lvlText w:val="%8."/>
+      <w:lvlJc w:val="left"/>
+      <w:pPr>
+        <w:ind w:left="5760" w:hanging="360"/>
+      </w:pPr>
+    </w:lvl>
+    <w:lvl w:ilvl="8" w:tplc="0409001B" w:tentative="1">
+      <w:start w:val="1"/>
+      <w:numFmt w:val="lowerRoman"/>
+      <w:lvlText w:val="%9."/>
+      <w:lvlJc w:val="right"/>
+      <w:pPr>
+        <w:ind w:left="6480" w:hanging="180"/>
+      </w:pPr>
+    </w:lvl>
+  </w:abstractNum>
+  <w:abstractNum w:abstractNumId="3" w15:restartNumberingAfterBreak="0">
     <w:nsid w:val="71714AEA"/>
     <w:multiLevelType w:val="hybridMultilevel"/>
     <w:tmpl w:val="E7986EB4"/>
@@ -1660,10 +1975,13 @@
     <w:abstractNumId w:val="1"/>
   </w:num>
   <w:num w:numId="2" w16cid:durableId="1094786319">
-    <w:abstractNumId w:val="2"/>
+    <w:abstractNumId w:val="3"/>
   </w:num>
   <w:num w:numId="3" w16cid:durableId="346254243">
     <w:abstractNumId w:val="0"/>
+  </w:num>
+  <w:num w:numId="4" w16cid:durableId="1492481304">
+    <w:abstractNumId w:val="2"/>
   </w:num>
 </w:numbering>
 </file>
@@ -2413,6 +2731,29 @@
     <w:uiPriority w:val="99"/>
     <w:rsid w:val="005638D4"/>
   </w:style>
+  <w:style w:type="character" w:styleId="UnresolvedMention">
+    <w:name w:val="Unresolved Mention"/>
+    <w:basedOn w:val="DefaultParagraphFont"/>
+    <w:uiPriority w:val="99"/>
+    <w:semiHidden/>
+    <w:unhideWhenUsed/>
+    <w:rsid w:val="00D233CF"/>
+    <w:rPr>
+      <w:color w:val="605E5C"/>
+      <w:shd w:val="clear" w:color="auto" w:fill="E1DFDD"/>
+    </w:rPr>
+  </w:style>
+  <w:style w:type="character" w:styleId="SubtleReference">
+    <w:name w:val="Subtle Reference"/>
+    <w:basedOn w:val="DefaultParagraphFont"/>
+    <w:uiPriority w:val="31"/>
+    <w:qFormat/>
+    <w:rsid w:val="00D233CF"/>
+    <w:rPr>
+      <w:smallCaps/>
+      <w:color w:val="5A5A5A" w:themeColor="text1" w:themeTint="A5"/>
+    </w:rPr>
+  </w:style>
 </w:styles>
 </file>
 

</xml_diff>